<commit_message>
Updated Test plan, Mindmap and added Readme file
</commit_message>
<xml_diff>
--- a/Test Plan for Lazz Pharma Limited.docx
+++ b/Test Plan for Lazz Pharma Limited.docx
@@ -585,7 +585,67 @@
           <w:sz w:val="24"/>
           <w:szCs w:val="24"/>
         </w:rPr>
-        <w:t>Categories</w:t>
+        <w:t xml:space="preserve">Product </w:t>
+      </w:r>
+      <w:r>
+        <w:rPr>
+          <w:rFonts w:ascii="Times New Roman" w:hAnsi="Times New Roman" w:cs="Times New Roman"/>
+          <w:b/>
+          <w:bCs/>
+          <w:sz w:val="24"/>
+          <w:szCs w:val="24"/>
+        </w:rPr>
+        <w:t>Management</w:t>
+      </w:r>
+      <w:r>
+        <w:rPr>
+          <w:rFonts w:ascii="Times New Roman" w:hAnsi="Times New Roman" w:cs="Times New Roman"/>
+          <w:b/>
+          <w:bCs/>
+          <w:sz w:val="24"/>
+          <w:szCs w:val="24"/>
+        </w:rPr>
+        <w:t>:</w:t>
+      </w:r>
+      <w:r>
+        <w:rPr>
+          <w:rFonts w:ascii="Times New Roman" w:hAnsi="Times New Roman" w:cs="Times New Roman"/>
+          <w:sz w:val="24"/>
+          <w:szCs w:val="24"/>
+        </w:rPr>
+        <w:t xml:space="preserve"> </w:t>
+      </w:r>
+      <w:r>
+        <w:rPr>
+          <w:rFonts w:ascii="Times New Roman" w:hAnsi="Times New Roman" w:cs="Times New Roman"/>
+          <w:sz w:val="24"/>
+          <w:szCs w:val="24"/>
+        </w:rPr>
+        <w:t xml:space="preserve">Categories, </w:t>
+      </w:r>
+      <w:r>
+        <w:rPr>
+          <w:rFonts w:ascii="Times New Roman" w:hAnsi="Times New Roman" w:cs="Times New Roman"/>
+          <w:sz w:val="24"/>
+          <w:szCs w:val="24"/>
+        </w:rPr>
+        <w:t xml:space="preserve">Product </w:t>
+      </w:r>
+      <w:r>
+        <w:rPr>
+          <w:rFonts w:ascii="Times New Roman" w:hAnsi="Times New Roman" w:cs="Times New Roman"/>
+          <w:sz w:val="24"/>
+          <w:szCs w:val="24"/>
+        </w:rPr>
+        <w:t xml:space="preserve">Search, </w:t>
+      </w:r>
+      <w:r>
+        <w:rPr>
+          <w:rFonts w:ascii="Times New Roman" w:hAnsi="Times New Roman" w:cs="Times New Roman"/>
+          <w:sz w:val="24"/>
+          <w:szCs w:val="24"/>
+        </w:rPr>
+        <w:t>Product Card, Product Cart, Checkout.</w:t>
       </w:r>
     </w:p>
     <w:p>
@@ -610,59 +670,7 @@
           <w:sz w:val="24"/>
           <w:szCs w:val="24"/>
         </w:rPr>
-        <w:t xml:space="preserve">Product </w:t>
-      </w:r>
-      <w:r>
-        <w:rPr>
-          <w:rFonts w:ascii="Times New Roman" w:hAnsi="Times New Roman" w:cs="Times New Roman"/>
-          <w:b/>
-          <w:bCs/>
-          <w:sz w:val="24"/>
-          <w:szCs w:val="24"/>
-        </w:rPr>
-        <w:t>Management</w:t>
-      </w:r>
-      <w:r>
-        <w:rPr>
-          <w:rFonts w:ascii="Times New Roman" w:hAnsi="Times New Roman" w:cs="Times New Roman"/>
-          <w:b/>
-          <w:bCs/>
-          <w:sz w:val="24"/>
-          <w:szCs w:val="24"/>
-        </w:rPr>
-        <w:t>:</w:t>
-      </w:r>
-      <w:r>
-        <w:rPr>
-          <w:rFonts w:ascii="Times New Roman" w:hAnsi="Times New Roman" w:cs="Times New Roman"/>
-          <w:sz w:val="24"/>
-          <w:szCs w:val="24"/>
-        </w:rPr>
-        <w:t xml:space="preserve"> </w:t>
-      </w:r>
-      <w:r>
-        <w:rPr>
-          <w:rFonts w:ascii="Times New Roman" w:hAnsi="Times New Roman" w:cs="Times New Roman"/>
-          <w:sz w:val="24"/>
-          <w:szCs w:val="24"/>
-        </w:rPr>
-        <w:t xml:space="preserve">Product </w:t>
-      </w:r>
-      <w:r>
-        <w:rPr>
-          <w:rFonts w:ascii="Times New Roman" w:hAnsi="Times New Roman" w:cs="Times New Roman"/>
-          <w:sz w:val="24"/>
-          <w:szCs w:val="24"/>
-        </w:rPr>
-        <w:t xml:space="preserve">Search, </w:t>
-      </w:r>
-      <w:r>
-        <w:rPr>
-          <w:rFonts w:ascii="Times New Roman" w:hAnsi="Times New Roman" w:cs="Times New Roman"/>
-          <w:sz w:val="24"/>
-          <w:szCs w:val="24"/>
-        </w:rPr>
-        <w:t>Product Card, Product Cart, Checkout.</w:t>
+        <w:t>Request Order</w:t>
       </w:r>
     </w:p>
     <w:p>
@@ -687,7 +695,7 @@
           <w:sz w:val="24"/>
           <w:szCs w:val="24"/>
         </w:rPr>
-        <w:t>Request Order</w:t>
+        <w:t>Special Offers</w:t>
       </w:r>
     </w:p>
     <w:p>
@@ -712,7 +720,15 @@
           <w:sz w:val="24"/>
           <w:szCs w:val="24"/>
         </w:rPr>
-        <w:t>Special Offers</w:t>
+        <w:t xml:space="preserve">Branch Locations: </w:t>
+      </w:r>
+      <w:r>
+        <w:rPr>
+          <w:rFonts w:ascii="Times New Roman" w:hAnsi="Times New Roman" w:cs="Times New Roman"/>
+          <w:sz w:val="24"/>
+          <w:szCs w:val="24"/>
+        </w:rPr>
+        <w:t>Search Branch, Branch List, Map Location</w:t>
       </w:r>
     </w:p>
     <w:p>
@@ -737,15 +753,79 @@
           <w:sz w:val="24"/>
           <w:szCs w:val="24"/>
         </w:rPr>
-        <w:t xml:space="preserve">Branch Locations: </w:t>
-      </w:r>
-      <w:r>
-        <w:rPr>
-          <w:rFonts w:ascii="Times New Roman" w:hAnsi="Times New Roman" w:cs="Times New Roman"/>
-          <w:sz w:val="24"/>
-          <w:szCs w:val="24"/>
-        </w:rPr>
-        <w:t>Search Branch, Branch List, Map Location</w:t>
+        <w:t xml:space="preserve">Company Info: </w:t>
+      </w:r>
+      <w:r>
+        <w:rPr>
+          <w:rFonts w:ascii="Times New Roman" w:hAnsi="Times New Roman" w:cs="Times New Roman"/>
+          <w:sz w:val="24"/>
+          <w:szCs w:val="24"/>
+        </w:rPr>
+        <w:t>Reviews</w:t>
+      </w:r>
+      <w:r>
+        <w:rPr>
+          <w:rFonts w:ascii="Times New Roman" w:hAnsi="Times New Roman" w:cs="Times New Roman"/>
+          <w:sz w:val="24"/>
+          <w:szCs w:val="24"/>
+        </w:rPr>
+        <w:t xml:space="preserve">, </w:t>
+      </w:r>
+      <w:r>
+        <w:rPr>
+          <w:rFonts w:ascii="Times New Roman" w:hAnsi="Times New Roman" w:cs="Times New Roman"/>
+          <w:sz w:val="24"/>
+          <w:szCs w:val="24"/>
+        </w:rPr>
+        <w:t>Gallery</w:t>
+      </w:r>
+      <w:r>
+        <w:rPr>
+          <w:rFonts w:ascii="Times New Roman" w:hAnsi="Times New Roman" w:cs="Times New Roman"/>
+          <w:sz w:val="24"/>
+          <w:szCs w:val="24"/>
+        </w:rPr>
+        <w:t xml:space="preserve">, </w:t>
+      </w:r>
+      <w:r>
+        <w:rPr>
+          <w:rFonts w:ascii="Times New Roman" w:hAnsi="Times New Roman" w:cs="Times New Roman"/>
+          <w:sz w:val="24"/>
+          <w:szCs w:val="24"/>
+        </w:rPr>
+        <w:t>About Us</w:t>
+      </w:r>
+      <w:r>
+        <w:rPr>
+          <w:rFonts w:ascii="Times New Roman" w:hAnsi="Times New Roman" w:cs="Times New Roman"/>
+          <w:sz w:val="24"/>
+          <w:szCs w:val="24"/>
+        </w:rPr>
+        <w:t xml:space="preserve">, </w:t>
+      </w:r>
+      <w:r>
+        <w:rPr>
+          <w:rFonts w:ascii="Times New Roman" w:hAnsi="Times New Roman" w:cs="Times New Roman"/>
+          <w:sz w:val="24"/>
+          <w:szCs w:val="24"/>
+        </w:rPr>
+        <w:t>Contact us</w:t>
+      </w:r>
+      <w:r>
+        <w:rPr>
+          <w:rFonts w:ascii="Times New Roman" w:hAnsi="Times New Roman" w:cs="Times New Roman"/>
+          <w:sz w:val="24"/>
+          <w:szCs w:val="24"/>
+        </w:rPr>
+        <w:t xml:space="preserve">, </w:t>
+      </w:r>
+      <w:r>
+        <w:rPr>
+          <w:rFonts w:ascii="Times New Roman" w:hAnsi="Times New Roman" w:cs="Times New Roman"/>
+          <w:sz w:val="24"/>
+          <w:szCs w:val="24"/>
+        </w:rPr>
+        <w:t>Franchise Info</w:t>
       </w:r>
     </w:p>
     <w:p>
@@ -755,103 +835,6 @@
           <w:ilvl w:val="0"/>
           <w:numId w:val="15"/>
         </w:numPr>
-        <w:jc w:val="both"/>
-        <w:rPr>
-          <w:rFonts w:ascii="Times New Roman" w:hAnsi="Times New Roman" w:cs="Times New Roman"/>
-          <w:sz w:val="24"/>
-          <w:szCs w:val="24"/>
-        </w:rPr>
-      </w:pPr>
-      <w:r>
-        <w:rPr>
-          <w:rFonts w:ascii="Times New Roman" w:hAnsi="Times New Roman" w:cs="Times New Roman"/>
-          <w:b/>
-          <w:bCs/>
-          <w:sz w:val="24"/>
-          <w:szCs w:val="24"/>
-        </w:rPr>
-        <w:t xml:space="preserve">Company Info: </w:t>
-      </w:r>
-      <w:r>
-        <w:rPr>
-          <w:rFonts w:ascii="Times New Roman" w:hAnsi="Times New Roman" w:cs="Times New Roman"/>
-          <w:sz w:val="24"/>
-          <w:szCs w:val="24"/>
-        </w:rPr>
-        <w:t>Reviews</w:t>
-      </w:r>
-      <w:r>
-        <w:rPr>
-          <w:rFonts w:ascii="Times New Roman" w:hAnsi="Times New Roman" w:cs="Times New Roman"/>
-          <w:sz w:val="24"/>
-          <w:szCs w:val="24"/>
-        </w:rPr>
-        <w:t xml:space="preserve">, </w:t>
-      </w:r>
-      <w:r>
-        <w:rPr>
-          <w:rFonts w:ascii="Times New Roman" w:hAnsi="Times New Roman" w:cs="Times New Roman"/>
-          <w:sz w:val="24"/>
-          <w:szCs w:val="24"/>
-        </w:rPr>
-        <w:t>Gallery</w:t>
-      </w:r>
-      <w:r>
-        <w:rPr>
-          <w:rFonts w:ascii="Times New Roman" w:hAnsi="Times New Roman" w:cs="Times New Roman"/>
-          <w:sz w:val="24"/>
-          <w:szCs w:val="24"/>
-        </w:rPr>
-        <w:t xml:space="preserve">, </w:t>
-      </w:r>
-      <w:r>
-        <w:rPr>
-          <w:rFonts w:ascii="Times New Roman" w:hAnsi="Times New Roman" w:cs="Times New Roman"/>
-          <w:sz w:val="24"/>
-          <w:szCs w:val="24"/>
-        </w:rPr>
-        <w:t>About Us</w:t>
-      </w:r>
-      <w:r>
-        <w:rPr>
-          <w:rFonts w:ascii="Times New Roman" w:hAnsi="Times New Roman" w:cs="Times New Roman"/>
-          <w:sz w:val="24"/>
-          <w:szCs w:val="24"/>
-        </w:rPr>
-        <w:t xml:space="preserve">, </w:t>
-      </w:r>
-      <w:r>
-        <w:rPr>
-          <w:rFonts w:ascii="Times New Roman" w:hAnsi="Times New Roman" w:cs="Times New Roman"/>
-          <w:sz w:val="24"/>
-          <w:szCs w:val="24"/>
-        </w:rPr>
-        <w:t>Contact us</w:t>
-      </w:r>
-      <w:r>
-        <w:rPr>
-          <w:rFonts w:ascii="Times New Roman" w:hAnsi="Times New Roman" w:cs="Times New Roman"/>
-          <w:sz w:val="24"/>
-          <w:szCs w:val="24"/>
-        </w:rPr>
-        <w:t xml:space="preserve">, </w:t>
-      </w:r>
-      <w:r>
-        <w:rPr>
-          <w:rFonts w:ascii="Times New Roman" w:hAnsi="Times New Roman" w:cs="Times New Roman"/>
-          <w:sz w:val="24"/>
-          <w:szCs w:val="24"/>
-        </w:rPr>
-        <w:t>Franchise Info</w:t>
-      </w:r>
-    </w:p>
-    <w:p>
-      <w:pPr>
-        <w:pStyle w:val="ListParagraph"/>
-        <w:numPr>
-          <w:ilvl w:val="0"/>
-          <w:numId w:val="15"/>
-        </w:numPr>
         <w:spacing w:after="0"/>
         <w:jc w:val="both"/>
         <w:rPr>
@@ -1126,47 +1109,25 @@
           <w:sz w:val="24"/>
           <w:szCs w:val="24"/>
         </w:rPr>
-        <w:t>Categories.</w:t>
-      </w:r>
-    </w:p>
-    <w:p>
-      <w:pPr>
-        <w:pStyle w:val="ListParagraph"/>
-        <w:numPr>
-          <w:ilvl w:val="0"/>
-          <w:numId w:val="16"/>
-        </w:numPr>
-        <w:spacing w:after="0"/>
-        <w:jc w:val="both"/>
-        <w:rPr>
-          <w:rFonts w:ascii="Times New Roman" w:hAnsi="Times New Roman" w:cs="Times New Roman"/>
-          <w:sz w:val="24"/>
-          <w:szCs w:val="24"/>
-        </w:rPr>
-      </w:pPr>
-      <w:r>
-        <w:rPr>
-          <w:rFonts w:ascii="Times New Roman" w:hAnsi="Times New Roman" w:cs="Times New Roman"/>
-          <w:sz w:val="24"/>
-          <w:szCs w:val="24"/>
-        </w:rPr>
-        <w:t xml:space="preserve">Product </w:t>
-      </w:r>
-      <w:r>
-        <w:rPr>
-          <w:rFonts w:ascii="Times New Roman" w:hAnsi="Times New Roman" w:cs="Times New Roman"/>
-          <w:sz w:val="24"/>
-          <w:szCs w:val="24"/>
-        </w:rPr>
-        <w:t xml:space="preserve">Search, </w:t>
-      </w:r>
-      <w:r>
-        <w:rPr>
-          <w:rFonts w:ascii="Times New Roman" w:hAnsi="Times New Roman" w:cs="Times New Roman"/>
-          <w:sz w:val="24"/>
-          <w:szCs w:val="24"/>
-        </w:rPr>
-        <w:t>Product Card, Product Cart, Checkout.</w:t>
+        <w:t>Categories</w:t>
+      </w:r>
+      <w:r>
+        <w:rPr>
+          <w:rFonts w:ascii="Times New Roman" w:hAnsi="Times New Roman" w:cs="Times New Roman"/>
+          <w:sz w:val="24"/>
+          <w:szCs w:val="24"/>
+        </w:rPr>
+        <w:t xml:space="preserve">, </w:t>
+      </w:r>
+      <w:bookmarkStart w:id="0" w:name="_GoBack"/>
+      <w:bookmarkEnd w:id="0"/>
+      <w:r>
+        <w:rPr>
+          <w:rFonts w:ascii="Times New Roman" w:hAnsi="Times New Roman" w:cs="Times New Roman"/>
+          <w:sz w:val="24"/>
+          <w:szCs w:val="24"/>
+        </w:rPr>
+        <w:t>Product Search, Product Card, Product Cart, Checkout.</w:t>
       </w:r>
     </w:p>
     <w:p>
@@ -1877,8 +1838,6 @@
         <w:lastRenderedPageBreak/>
         <w:t>Suspension Criteria:</w:t>
       </w:r>
-      <w:bookmarkStart w:id="0" w:name="_GoBack"/>
-      <w:bookmarkEnd w:id="0"/>
     </w:p>
     <w:p>
       <w:pPr>

</xml_diff>